<commit_message>
Dernières modifs avant release
</commit_message>
<xml_diff>
--- a/Wiki/Hey Kodi.EN.docx
+++ b/Wiki/Hey Kodi.EN.docx
@@ -92,8 +92,6 @@
         </w:rPr>
         <w:t xml:space="preserve"> !</w:t>
       </w:r>
-      <w:bookmarkStart w:id="0" w:name="_GoBack"/>
-      <w:bookmarkEnd w:id="0"/>
       <w:proofErr w:type="gramEnd"/>
       <w:r>
         <w:rPr>
@@ -465,10 +463,16 @@
       </w:r>
     </w:p>
     <w:p>
+      <w:pPr>
+        <w:rPr>
+          <w:lang w:val="en-US"/>
+        </w:rPr>
+      </w:pPr>
       <w:hyperlink r:id="rId7" w:history="1">
         <w:r>
           <w:rPr>
             <w:rStyle w:val="Lienhypertexte"/>
+            <w:lang w:val="en-US"/>
           </w:rPr>
           <w:t>https://www.amazon.fr/gp/product/B0953VZPL3/ref=ppx_yo_dt_b_asin_title_o02_s00?ie=UTF8&amp;psc=1</w:t>
         </w:r>
@@ -547,10 +551,16 @@
       </w:r>
     </w:p>
     <w:p>
+      <w:pPr>
+        <w:rPr>
+          <w:lang w:val="en-US"/>
+        </w:rPr>
+      </w:pPr>
       <w:hyperlink r:id="rId9" w:history="1">
         <w:r>
           <w:rPr>
             <w:rStyle w:val="Lienhypertexte"/>
+            <w:lang w:val="en-US"/>
           </w:rPr>
           <w:t>https://www.amazon.fr/gp/product/B08L9C5BQD/ref=ppx_yo_dt_b_asin_title_o01_s00?ie=UTF8&amp;psc=1</w:t>
         </w:r>
@@ -1114,6 +1124,155 @@
         <w:rPr>
           <w:lang w:val="en-US"/>
         </w:rPr>
+        <w:t xml:space="preserve">Note </w:t>
+      </w:r>
+      <w:r>
+        <w:rPr>
+          <w:lang w:val="en-US"/>
+        </w:rPr>
+        <w:t xml:space="preserve">concerning </w:t>
+      </w:r>
+      <w:proofErr w:type="spellStart"/>
+      <w:r>
+        <w:rPr>
+          <w:lang w:val="en-US"/>
+        </w:rPr>
+        <w:t>Kodi</w:t>
+      </w:r>
+      <w:proofErr w:type="spellEnd"/>
+      <w:r>
+        <w:rPr>
+          <w:lang w:val="en-US"/>
+        </w:rPr>
+        <w:t xml:space="preserve"> sound output</w:t>
+      </w:r>
+    </w:p>
+    <w:p>
+      <w:pPr>
+        <w:rPr>
+          <w:lang w:val="en-US"/>
+        </w:rPr>
+      </w:pPr>
+    </w:p>
+    <w:p>
+      <w:pPr>
+        <w:rPr>
+          <w:lang w:val="en-US"/>
+        </w:rPr>
+      </w:pPr>
+      <w:r>
+        <w:rPr>
+          <w:lang w:val="en-US"/>
+        </w:rPr>
+        <w:t>If “</w:t>
+      </w:r>
+      <w:proofErr w:type="spellStart"/>
+      <w:r>
+        <w:rPr>
+          <w:lang w:val="en-US"/>
+        </w:rPr>
+        <w:t>Kodi</w:t>
+      </w:r>
+      <w:proofErr w:type="spellEnd"/>
+      <w:r>
+        <w:rPr>
+          <w:lang w:val="en-US"/>
+        </w:rPr>
+        <w:t xml:space="preserve"> </w:t>
+      </w:r>
+      <w:proofErr w:type="spellStart"/>
+      <w:r>
+        <w:rPr>
+          <w:lang w:val="en-US"/>
+        </w:rPr>
+        <w:t>Mediacenter</w:t>
+      </w:r>
+      <w:proofErr w:type="spellEnd"/>
+      <w:r>
+        <w:rPr>
+          <w:lang w:val="en-US"/>
+        </w:rPr>
+        <w:t xml:space="preserve">” locks the sound output in exclusive mode, “Hey </w:t>
+      </w:r>
+      <w:proofErr w:type="spellStart"/>
+      <w:r>
+        <w:rPr>
+          <w:lang w:val="en-US"/>
+        </w:rPr>
+        <w:t>Kodi</w:t>
+      </w:r>
+      <w:proofErr w:type="spellEnd"/>
+      <w:r>
+        <w:rPr>
+          <w:lang w:val="en-US"/>
+        </w:rPr>
+        <w:t xml:space="preserve">” may not be able to </w:t>
+      </w:r>
+      <w:r>
+        <w:rPr>
+          <w:lang w:val="en-US"/>
+        </w:rPr>
+        <w:t>operate</w:t>
+      </w:r>
+      <w:r>
+        <w:rPr>
+          <w:lang w:val="en-US"/>
+        </w:rPr>
+        <w:t xml:space="preserve"> properly. In this case, you have to use a different sound output for "Hey </w:t>
+      </w:r>
+      <w:proofErr w:type="spellStart"/>
+      <w:r>
+        <w:rPr>
+          <w:lang w:val="en-US"/>
+        </w:rPr>
+        <w:t>Kodi</w:t>
+      </w:r>
+      <w:proofErr w:type="spellEnd"/>
+      <w:r>
+        <w:rPr>
+          <w:lang w:val="en-US"/>
+        </w:rPr>
+        <w:t xml:space="preserve">" (the sound output of "Hey </w:t>
+      </w:r>
+      <w:proofErr w:type="spellStart"/>
+      <w:r>
+        <w:rPr>
+          <w:lang w:val="en-US"/>
+        </w:rPr>
+        <w:t>Kodi</w:t>
+      </w:r>
+      <w:proofErr w:type="spellEnd"/>
+      <w:r>
+        <w:rPr>
+          <w:lang w:val="en-US"/>
+        </w:rPr>
+        <w:t>" is the default output of W</w:t>
+      </w:r>
+      <w:r>
+        <w:rPr>
+          <w:lang w:val="en-US"/>
+        </w:rPr>
+        <w:t>indows).</w:t>
+      </w:r>
+    </w:p>
+    <w:p>
+      <w:pPr>
+        <w:rPr>
+          <w:lang w:val="en-US"/>
+        </w:rPr>
+      </w:pPr>
+    </w:p>
+    <w:p>
+      <w:pPr>
+        <w:pStyle w:val="Titre3"/>
+        <w:rPr>
+          <w:lang w:val="en-US"/>
+        </w:rPr>
+      </w:pPr>
+      <w:r>
+        <w:rPr>
+          <w:lang w:val="en-US"/>
+        </w:rPr>
         <w:t>Note concerning the search command</w:t>
       </w:r>
     </w:p>
@@ -1608,6 +1767,7 @@
           <w:noProof/>
           <w:lang w:eastAsia="fr-FR"/>
         </w:rPr>
+        <w:lastRenderedPageBreak/>
         <w:drawing>
           <wp:inline distT="0" distB="0" distL="0" distR="0">
             <wp:extent cx="2343150" cy="1420091"/>
@@ -1693,7 +1853,6 @@
           <w:noProof/>
           <w:lang w:eastAsia="fr-FR"/>
         </w:rPr>
-        <w:lastRenderedPageBreak/>
         <w:drawing>
           <wp:inline distT="0" distB="0" distL="0" distR="0">
             <wp:extent cx="5762625" cy="4019550"/>
@@ -1942,6 +2101,20 @@
     </w:p>
     <w:p>
       <w:pPr>
+        <w:rPr>
+          <w:lang w:val="en-US"/>
+        </w:rPr>
+      </w:pPr>
+    </w:p>
+    <w:p>
+      <w:pPr>
+        <w:rPr>
+          <w:lang w:val="en-US"/>
+        </w:rPr>
+      </w:pPr>
+    </w:p>
+    <w:p>
+      <w:pPr>
         <w:pStyle w:val="Paragraphedeliste"/>
         <w:numPr>
           <w:ilvl w:val="0"/>
@@ -1956,6 +2129,7 @@
         <w:rPr>
           <w:b/>
         </w:rPr>
+        <w:lastRenderedPageBreak/>
         <w:t xml:space="preserve">Voice </w:t>
       </w:r>
       <w:proofErr w:type="spellStart"/>
@@ -2139,13 +2313,8 @@
           <w:lang w:val="en-US"/>
         </w:rPr>
       </w:pPr>
-    </w:p>
-    <w:p>
-      <w:pPr>
-        <w:rPr>
-          <w:lang w:val="en-US"/>
-        </w:rPr>
-      </w:pPr>
+      <w:bookmarkStart w:id="0" w:name="_GoBack"/>
+      <w:bookmarkEnd w:id="0"/>
     </w:p>
     <w:p>
       <w:pPr>
@@ -2165,7 +2334,6 @@
           <w:b/>
           <w:lang w:val="en-US"/>
         </w:rPr>
-        <w:lastRenderedPageBreak/>
         <w:t xml:space="preserve">Start Hey </w:t>
       </w:r>
       <w:proofErr w:type="spellStart"/>
@@ -2678,25 +2846,6 @@
     </w:p>
     <w:p/>
     <w:p/>
-    <w:p>
-      <w:pPr>
-        <w:pStyle w:val="Titre3"/>
-      </w:pPr>
-      <w:proofErr w:type="spellStart"/>
-      <w:r>
-        <w:t>T</w:t>
-      </w:r>
-      <w:r>
-        <w:t>roubleshoutings</w:t>
-      </w:r>
-      <w:proofErr w:type="spellEnd"/>
-    </w:p>
-    <w:p/>
-    <w:p>
-      <w:r>
-        <w:t>TODO</w:t>
-      </w:r>
-    </w:p>
     <w:sectPr>
       <w:pgSz w:w="11906" w:h="16838"/>
       <w:pgMar w:top="1417" w:right="1417" w:bottom="1417" w:left="1417" w:header="708" w:footer="708" w:gutter="0"/>
@@ -3127,15 +3276,6 @@
   </w:num>
   <w:num w:numId="5">
     <w:abstractNumId w:val="2"/>
-    <w:lvlOverride w:ilvl="0"/>
-    <w:lvlOverride w:ilvl="1"/>
-    <w:lvlOverride w:ilvl="2"/>
-    <w:lvlOverride w:ilvl="3"/>
-    <w:lvlOverride w:ilvl="4"/>
-    <w:lvlOverride w:ilvl="5"/>
-    <w:lvlOverride w:ilvl="6"/>
-    <w:lvlOverride w:ilvl="7"/>
-    <w:lvlOverride w:ilvl="8"/>
   </w:num>
 </w:numbering>
 </file>

</xml_diff>